<commit_message>
Enemy attack - animations and code
Lagt till attackkodning & animering för skelettmonstret, samt uppdaterat
min dokumentation.
</commit_message>
<xml_diff>
--- a/Dokumentation/Iteration 4.docx
+++ b/Dokumentation/Iteration 4.docx
@@ -513,7 +513,7 @@
                 <w:color w:val="000000"/>
                 <w:lang w:eastAsia="sv-SE"/>
               </w:rPr>
-              <w:t>Ej påbörjad</w:t>
+              <w:t>Klar</w:t>
             </w:r>
           </w:p>
         </w:tc>
@@ -571,6 +571,14 @@
                 <w:lang w:eastAsia="sv-SE"/>
               </w:rPr>
             </w:pPr>
+            <w:r>
+              <w:rPr>
+                <w:rFonts w:ascii="Calibri" w:eastAsia="Times New Roman" w:hAnsi="Calibri" w:cs="Times New Roman"/>
+                <w:color w:val="000000"/>
+                <w:lang w:eastAsia="sv-SE"/>
+              </w:rPr>
+              <w:t>1</w:t>
+            </w:r>
           </w:p>
         </w:tc>
       </w:tr>
@@ -670,8 +678,10 @@
                 <w:color w:val="000000"/>
                 <w:lang w:eastAsia="sv-SE"/>
               </w:rPr>
-              <w:t>Ej påbörjad</w:t>
-            </w:r>
+              <w:t>Klar</w:t>
+            </w:r>
+            <w:bookmarkStart w:id="0" w:name="_GoBack"/>
+            <w:bookmarkEnd w:id="0"/>
           </w:p>
         </w:tc>
         <w:tc>
@@ -728,6 +738,14 @@
                 <w:lang w:eastAsia="sv-SE"/>
               </w:rPr>
             </w:pPr>
+            <w:r>
+              <w:rPr>
+                <w:rFonts w:ascii="Calibri" w:eastAsia="Times New Roman" w:hAnsi="Calibri" w:cs="Times New Roman"/>
+                <w:color w:val="000000"/>
+                <w:lang w:eastAsia="sv-SE"/>
+              </w:rPr>
+              <w:t>3,5</w:t>
+            </w:r>
           </w:p>
         </w:tc>
       </w:tr>
@@ -1439,7 +1457,7 @@
                 <w:color w:val="000000"/>
                 <w:lang w:eastAsia="sv-SE"/>
               </w:rPr>
-              <w:t>Ej påbörjad</w:t>
+              <w:t>Klar</w:t>
             </w:r>
           </w:p>
         </w:tc>
@@ -1497,6 +1515,14 @@
                 <w:lang w:eastAsia="sv-SE"/>
               </w:rPr>
             </w:pPr>
+            <w:r>
+              <w:rPr>
+                <w:rFonts w:ascii="Calibri" w:eastAsia="Times New Roman" w:hAnsi="Calibri" w:cs="Times New Roman"/>
+                <w:color w:val="000000"/>
+                <w:lang w:eastAsia="sv-SE"/>
+              </w:rPr>
+              <w:t>1</w:t>
+            </w:r>
           </w:p>
         </w:tc>
       </w:tr>
@@ -2399,8 +2425,6 @@
       <w:pPr>
         <w:spacing w:after="0"/>
       </w:pPr>
-      <w:bookmarkStart w:id="0" w:name="_GoBack"/>
-      <w:bookmarkEnd w:id="0"/>
     </w:p>
     <w:p>
       <w:r>

</xml_diff>